<commit_message>
adding Temp Folder :grin:
</commit_message>
<xml_diff>
--- a/Data (Don't be nosy !!!)/DB info.docx
+++ b/Data (Don't be nosy !!!)/DB info.docx
@@ -47,9 +47,11 @@
             <w:tcW w:w="4675" w:type="dxa"/>
           </w:tcPr>
           <w:p>
+            <w:proofErr w:type="spellStart"/>
             <w:r>
               <w:t>Tbl_MPPost</w:t>
             </w:r>
+            <w:proofErr w:type="spellEnd"/>
           </w:p>
         </w:tc>
         <w:tc>
@@ -60,7 +62,6 @@
             <w:pPr>
               <w:bidi/>
               <w:rPr>
-                <w:rFonts w:hint="cs"/>
                 <w:rtl/>
                 <w:lang w:bidi="fa-IR"/>
               </w:rPr>
@@ -98,7 +99,6 @@
             <w:pPr>
               <w:bidi/>
               <w:rPr>
-                <w:rFonts w:hint="cs"/>
                 <w:lang w:bidi="fa-IR"/>
               </w:rPr>
             </w:pPr>
@@ -135,7 +135,6 @@
             <w:pPr>
               <w:bidi/>
               <w:rPr>
-                <w:rFonts w:hint="cs"/>
                 <w:lang w:bidi="fa-IR"/>
               </w:rPr>
             </w:pPr>
@@ -339,6 +338,57 @@
               </w:rPr>
               <w:t>(واسط پست توزیع و ترانس توزیع)</w:t>
             </w:r>
+          </w:p>
+        </w:tc>
+      </w:tr>
+      <w:tr>
+        <w:trPr>
+          <w:jc w:val="center"/>
+        </w:trPr>
+        <w:tc>
+          <w:tcPr>
+            <w:tcW w:w="4675" w:type="dxa"/>
+          </w:tcPr>
+          <w:p/>
+        </w:tc>
+        <w:tc>
+          <w:tcPr>
+            <w:tcW w:w="4675" w:type="dxa"/>
+          </w:tcPr>
+          <w:p>
+            <w:pPr>
+              <w:bidi/>
+              <w:rPr>
+                <w:rFonts w:hint="cs"/>
+                <w:rtl/>
+                <w:lang w:bidi="fa-IR"/>
+              </w:rPr>
+            </w:pPr>
+          </w:p>
+        </w:tc>
+      </w:tr>
+      <w:tr>
+        <w:trPr>
+          <w:jc w:val="center"/>
+        </w:trPr>
+        <w:tc>
+          <w:tcPr>
+            <w:tcW w:w="4675" w:type="dxa"/>
+          </w:tcPr>
+          <w:p/>
+        </w:tc>
+        <w:tc>
+          <w:tcPr>
+            <w:tcW w:w="4675" w:type="dxa"/>
+          </w:tcPr>
+          <w:p>
+            <w:pPr>
+              <w:bidi/>
+              <w:rPr>
+                <w:rFonts w:hint="cs"/>
+                <w:rtl/>
+              </w:rPr>
+            </w:pPr>
           </w:p>
         </w:tc>
       </w:tr>

</xml_diff>